<commit_message>
Se modifico el DEADME
</commit_message>
<xml_diff>
--- a/imagenes del proyecto.docx
+++ b/imagenes del proyecto.docx
@@ -4,6 +4,9 @@
   <w:body>
     <w:p>
       <w:r>
+        <w:rPr>
+          <w:noProof/>
+        </w:rPr>
         <w:drawing>
           <wp:inline distT="0" distB="0" distL="0" distR="0" wp14:anchorId="335784D3" wp14:editId="3F8F6E24">
             <wp:extent cx="5400040" cy="2753995"/>
@@ -43,12 +46,54 @@
     </w:p>
     <w:p>
       <w:r>
+        <w:drawing>
+          <wp:inline distT="0" distB="0" distL="0" distR="0" wp14:anchorId="1C5DB171" wp14:editId="2DA30306">
+            <wp:extent cx="5400040" cy="2286000"/>
+            <wp:effectExtent l="0" t="0" r="0" b="0"/>
+            <wp:docPr id="4" name="Imagen 4"/>
+            <wp:cNvGraphicFramePr>
+              <a:graphicFrameLocks xmlns:a="http://schemas.openxmlformats.org/drawingml/2006/main" noChangeAspect="1"/>
+            </wp:cNvGraphicFramePr>
+            <a:graphic xmlns:a="http://schemas.openxmlformats.org/drawingml/2006/main">
+              <a:graphicData uri="http://schemas.openxmlformats.org/drawingml/2006/picture">
+                <pic:pic xmlns:pic="http://schemas.openxmlformats.org/drawingml/2006/picture">
+                  <pic:nvPicPr>
+                    <pic:cNvPr id="1" name=""/>
+                    <pic:cNvPicPr/>
+                  </pic:nvPicPr>
+                  <pic:blipFill>
+                    <a:blip r:embed="rId5"/>
+                    <a:stretch>
+                      <a:fillRect/>
+                    </a:stretch>
+                  </pic:blipFill>
+                  <pic:spPr>
+                    <a:xfrm>
+                      <a:off x="0" y="0"/>
+                      <a:ext cx="5400040" cy="2286000"/>
+                    </a:xfrm>
+                    <a:prstGeom prst="rect">
+                      <a:avLst/>
+                    </a:prstGeom>
+                  </pic:spPr>
+                </pic:pic>
+              </a:graphicData>
+            </a:graphic>
+          </wp:inline>
+        </w:drawing>
+      </w:r>
+    </w:p>
+    <w:p>
+      <w:r>
         <w:t>Esta es la primera entrada donde se escoge de que equipo se va a recoger la información.</w:t>
       </w:r>
     </w:p>
     <w:p/>
     <w:p>
       <w:r>
+        <w:rPr>
+          <w:noProof/>
+        </w:rPr>
         <w:drawing>
           <wp:inline distT="0" distB="0" distL="0" distR="0" wp14:anchorId="78DB685E" wp14:editId="3385EBE1">
             <wp:extent cx="5400040" cy="2468880"/>
@@ -65,7 +110,7 @@
                     <pic:cNvPicPr/>
                   </pic:nvPicPr>
                   <pic:blipFill>
-                    <a:blip r:embed="rId5"/>
+                    <a:blip r:embed="rId6"/>
                     <a:stretch>
                       <a:fillRect/>
                     </a:stretch>
@@ -88,19 +133,14 @@
     </w:p>
     <w:p>
       <w:r>
-        <w:t xml:space="preserve">En esta imagen se muestra el historial de trabajos realizados, al cliquear el botón verde se muestra la </w:t>
-      </w:r>
-      <w:proofErr w:type="spellStart"/>
-      <w:r>
-        <w:t>grafica</w:t>
-      </w:r>
-      <w:proofErr w:type="spellEnd"/>
-      <w:r>
-        <w:t xml:space="preserve"> del trabajo.</w:t>
+        <w:t>En esta imagen se muestra el historial de trabajos realizados, al cliquear el botón verde se muestra la grafica del trabajo.</w:t>
       </w:r>
     </w:p>
     <w:p>
       <w:r>
+        <w:rPr>
+          <w:noProof/>
+        </w:rPr>
         <w:lastRenderedPageBreak/>
         <w:drawing>
           <wp:inline distT="0" distB="0" distL="0" distR="0" wp14:anchorId="61CAE534" wp14:editId="1A6BA743">
@@ -118,7 +158,7 @@
                     <pic:cNvPicPr/>
                   </pic:nvPicPr>
                   <pic:blipFill>
-                    <a:blip r:embed="rId6"/>
+                    <a:blip r:embed="rId7"/>
                     <a:stretch>
                       <a:fillRect/>
                     </a:stretch>

</xml_diff>